<commit_message>
MAJ JB & DOC
</commit_message>
<xml_diff>
--- a/Documentation/DIDOMENICO_RapportDeTravail.docx
+++ b/Documentation/DIDOMENICO_RapportDeTravail.docx
@@ -301,7 +301,15 @@
                             <w:txbxContent>
                               <w:p>
                                 <w:r>
-                                  <w:t>Plateforme web permettant aux cosplayers de gérer ses identités virtuelles.</w:t>
+                                  <w:t xml:space="preserve">Plateforme web permettant aux </w:t>
+                                </w:r>
+                                <w:proofErr w:type="spellStart"/>
+                                <w:r>
+                                  <w:t>cosplayers</w:t>
+                                </w:r>
+                                <w:proofErr w:type="spellEnd"/>
+                                <w:r>
+                                  <w:t xml:space="preserve"> de gérer ses identités virtuelles.</w:t>
                                 </w:r>
                               </w:p>
                               <w:p>
@@ -333,7 +341,15 @@
                       <w:txbxContent>
                         <w:p>
                           <w:r>
-                            <w:t>Plateforme web permettant aux cosplayers de gérer ses identités virtuelles.</w:t>
+                            <w:t xml:space="preserve">Plateforme web permettant aux </w:t>
+                          </w:r>
+                          <w:proofErr w:type="spellStart"/>
+                          <w:r>
+                            <w:t>cosplayers</w:t>
+                          </w:r>
+                          <w:proofErr w:type="spellEnd"/>
+                          <w:r>
+                            <w:t xml:space="preserve"> de gérer ses identités virtuelles.</w:t>
                           </w:r>
                         </w:p>
                         <w:p>
@@ -3138,7 +3154,15 @@
         <w:t>Travail Pratique Individuel</w:t>
       </w:r>
       <w:r>
-        <w:t>), on m’a attribué un projet en développement web sur la thématique des cosplayers.</w:t>
+        <w:t xml:space="preserve">), on m’a attribué un projet en développement web sur la thématique des </w:t>
+      </w:r>
+      <w:proofErr w:type="spellStart"/>
+      <w:r>
+        <w:t>cosplayers</w:t>
+      </w:r>
+      <w:proofErr w:type="spellEnd"/>
+      <w:r>
+        <w:t>.</w:t>
       </w:r>
       <w:r>
         <w:t xml:space="preserve"> J’avais précédemment créer une application mobile sur le même thème. Cela devait donc i</w:t>
@@ -3167,7 +3191,15 @@
         <w:t xml:space="preserve">Il s’agit donc de créer une plateforme web qui permettrait de créer plusieurs identités virtuelles lié à un seul utilisateur réel. </w:t>
       </w:r>
       <w:r>
-        <w:t xml:space="preserve">J’ai choisis le thème du monde du cosplay car c’est une matière qui m’intéresse. </w:t>
+        <w:t xml:space="preserve">J’ai choisis le thème du monde du </w:t>
+      </w:r>
+      <w:proofErr w:type="spellStart"/>
+      <w:r>
+        <w:t>cosplay</w:t>
+      </w:r>
+      <w:proofErr w:type="spellEnd"/>
+      <w:r>
+        <w:t xml:space="preserve"> car c’est une matière qui m’intéresse. </w:t>
       </w:r>
     </w:p>
     <w:p>
@@ -3303,7 +3335,21 @@
         <w:rPr>
           <w:lang w:val="en-US"/>
         </w:rPr>
-        <w:t xml:space="preserve"> : FOLOMIETOW Borys, </w:t>
+        <w:t xml:space="preserve"> : FOLOMIETOW </w:t>
+      </w:r>
+      <w:proofErr w:type="spellStart"/>
+      <w:r>
+        <w:rPr>
+          <w:lang w:val="en-US"/>
+        </w:rPr>
+        <w:t>Borys</w:t>
+      </w:r>
+      <w:proofErr w:type="spellEnd"/>
+      <w:r>
+        <w:rPr>
+          <w:lang w:val="en-US"/>
+        </w:rPr>
+        <w:t xml:space="preserve">, </w:t>
       </w:r>
       <w:hyperlink r:id="rId15" w:history="1">
         <w:r>
@@ -3412,7 +3458,15 @@
         </w:numPr>
       </w:pPr>
       <w:r>
-        <w:t>Possibilité de backuper le site</w:t>
+        <w:t xml:space="preserve">Possibilité de </w:t>
+      </w:r>
+      <w:proofErr w:type="spellStart"/>
+      <w:r>
+        <w:t>backuper</w:t>
+      </w:r>
+      <w:proofErr w:type="spellEnd"/>
+      <w:r>
+        <w:t xml:space="preserve"> le site</w:t>
       </w:r>
     </w:p>
     <w:p>
@@ -3585,19 +3639,20 @@
       <w:bookmarkEnd w:id="6"/>
     </w:p>
     <w:p>
-      <w:pPr>
-        <w:pStyle w:val="Titre2"/>
-      </w:pPr>
-      <w:r>
-        <w:t>Cahiers des charges détaillé</w:t>
-      </w:r>
+      <w:proofErr w:type="spellStart"/>
+      <w:proofErr w:type="gramStart"/>
+      <w:r>
+        <w:t>bla</w:t>
+      </w:r>
+      <w:proofErr w:type="spellEnd"/>
+      <w:proofErr w:type="gramEnd"/>
     </w:p>
     <w:p>
       <w:pPr>
-        <w:pStyle w:val="Titre3"/>
-      </w:pPr>
-      <w:r>
-        <w:t xml:space="preserve">Identités virtuelles </w:t>
+        <w:pStyle w:val="Titre2"/>
+      </w:pPr>
+      <w:r>
+        <w:t>Cahiers des charges détaillé</w:t>
       </w:r>
     </w:p>
     <w:p>
@@ -3605,35 +3660,233 @@
         <w:pStyle w:val="Titre3"/>
       </w:pPr>
       <w:r>
-        <w:t xml:space="preserve">Gestion des médias </w:t>
+        <w:t xml:space="preserve">Identités virtuelles </w:t>
+      </w:r>
+    </w:p>
+    <w:p>
+      <w:pPr>
+        <w:pStyle w:val="Paragraphedeliste"/>
+        <w:numPr>
+          <w:ilvl w:val="0"/>
+          <w:numId w:val="9"/>
+        </w:numPr>
+      </w:pPr>
+      <w:r>
+        <w:t>Une identité virtuelle ne pourra être rattachée qu’à une seule identité réelle</w:t>
+      </w:r>
+    </w:p>
+    <w:p>
+      <w:pPr>
+        <w:pStyle w:val="Paragraphedeliste"/>
+        <w:numPr>
+          <w:ilvl w:val="0"/>
+          <w:numId w:val="9"/>
+        </w:numPr>
+      </w:pPr>
+      <w:r>
+        <w:t xml:space="preserve">L’identité virtuelle mentionnera les événements passés et futures où l’on aura pu/pourra rencontrer le ou la « </w:t>
+      </w:r>
+      <w:proofErr w:type="spellStart"/>
+      <w:r>
+        <w:t>Cosplayer</w:t>
+      </w:r>
+      <w:proofErr w:type="spellEnd"/>
+      <w:r>
+        <w:t xml:space="preserve"> »</w:t>
+      </w:r>
+    </w:p>
+    <w:p>
+      <w:pPr>
+        <w:pStyle w:val="Paragraphedeliste"/>
+        <w:numPr>
+          <w:ilvl w:val="0"/>
+          <w:numId w:val="9"/>
+        </w:numPr>
+      </w:pPr>
+      <w:r>
+        <w:t>•L’identité contiendra des aides et ast</w:t>
       </w:r>
       <w:bookmarkStart w:id="7" w:name="_GoBack"/>
       <w:bookmarkEnd w:id="7"/>
+      <w:r>
+        <w:t xml:space="preserve">uces pour aider les fans à reproduire le costume de le ou la « </w:t>
+      </w:r>
+      <w:proofErr w:type="spellStart"/>
+      <w:r>
+        <w:t>Cosplayer</w:t>
+      </w:r>
+      <w:proofErr w:type="spellEnd"/>
+      <w:r>
+        <w:t xml:space="preserve"> »</w:t>
+      </w:r>
     </w:p>
     <w:p>
       <w:pPr>
-        <w:pStyle w:val="Titre3"/>
-      </w:pPr>
-      <w:r>
-        <w:t xml:space="preserve">Sauvegarde des données </w:t>
+        <w:pStyle w:val="Paragraphedeliste"/>
+        <w:numPr>
+          <w:ilvl w:val="0"/>
+          <w:numId w:val="9"/>
+        </w:numPr>
+      </w:pPr>
+      <w:r>
+        <w:t>L’identité contiendra plusieurs visuels de différentes natures (vidéos, images et sons).</w:t>
       </w:r>
     </w:p>
     <w:p>
-      <w:r>
-        <w:t>…</w:t>
+      <w:pPr>
+        <w:pStyle w:val="Titre3"/>
+      </w:pPr>
+      <w:r>
+        <w:t xml:space="preserve">Gestion des médias </w:t>
       </w:r>
     </w:p>
     <w:p>
       <w:pPr>
-        <w:pStyle w:val="Titre2"/>
-      </w:pPr>
-      <w:r>
-        <w:t>Définition de l’audience</w:t>
+        <w:pStyle w:val="Paragraphedeliste"/>
+        <w:numPr>
+          <w:ilvl w:val="0"/>
+          <w:numId w:val="10"/>
+        </w:numPr>
+      </w:pPr>
+      <w:r>
+        <w:t>Exploitation des médias présents en local</w:t>
       </w:r>
     </w:p>
     <w:p>
-      <w:r>
-        <w:t>Les personnes qui seraient potentiellement intéressées par cette plateforme seraient principalement des cosplayers. Il pourrait également intéresser des personnes qui sont simplement passionné par l’univers en lui-même. La plateforme étant ouverte à tous, ils peuvent consulter les profils librement.</w:t>
+      <w:pPr>
+        <w:pStyle w:val="Paragraphedeliste"/>
+        <w:numPr>
+          <w:ilvl w:val="0"/>
+          <w:numId w:val="10"/>
+        </w:numPr>
+      </w:pPr>
+      <w:r>
+        <w:t>Récupération d’un média via un lien et de l’intégrer dans l’application</w:t>
+      </w:r>
+    </w:p>
+    <w:p>
+      <w:pPr>
+        <w:pStyle w:val="Titre3"/>
+      </w:pPr>
+      <w:r>
+        <w:t xml:space="preserve">Sauvegarde des données </w:t>
+      </w:r>
+    </w:p>
+    <w:p>
+      <w:r>
+        <w:t xml:space="preserve">Les données doivent être </w:t>
+      </w:r>
+      <w:proofErr w:type="spellStart"/>
+      <w:r>
+        <w:t>backupées</w:t>
+      </w:r>
+      <w:proofErr w:type="spellEnd"/>
+      <w:r>
+        <w:t xml:space="preserve"> de manière automatique, sur la base d’un « time trigger ». Le backup doit ensuite être stocké sur une solution de type cloud.</w:t>
+      </w:r>
+    </w:p>
+    <w:p>
+      <w:r>
+        <w:t>Une restauration de données doit être possible en choisissant la liste des backups à disposition.</w:t>
+      </w:r>
+    </w:p>
+    <w:p>
+      <w:pPr>
+        <w:pStyle w:val="Titre3"/>
+      </w:pPr>
+      <w:r>
+        <w:t>Déploiement de l’application</w:t>
+      </w:r>
+    </w:p>
+    <w:p>
+      <w:r>
+        <w:t>L’application devra pouvoir être déployée sur un serveur web tournant sous une distribution Linux (Debian) différent de celui utilisé pour le développement.</w:t>
+      </w:r>
+    </w:p>
+    <w:p>
+      <w:pPr>
+        <w:pStyle w:val="Titre3"/>
+      </w:pPr>
+      <w:r>
+        <w:t>Multilinguisme</w:t>
+      </w:r>
+    </w:p>
+    <w:p>
+      <w:r>
+        <w:t>L’application doit supporter plusieurs langues. A l’aide d’un menu, l’utilisateur doit pouvoir changer de langue. Ceci en cours d’utilisation.</w:t>
+      </w:r>
+    </w:p>
+    <w:p>
+      <w:pPr>
+        <w:pStyle w:val="Titre3"/>
+      </w:pPr>
+      <w:r>
+        <w:t>Login via API</w:t>
+      </w:r>
+    </w:p>
+    <w:p>
+      <w:r>
+        <w:t>Le processus d’authentification doit pouvoir se faire à l’aide d’API.</w:t>
+      </w:r>
+    </w:p>
+    <w:p>
+      <w:pPr>
+        <w:pStyle w:val="Paragraphedeliste"/>
+        <w:numPr>
+          <w:ilvl w:val="0"/>
+          <w:numId w:val="11"/>
+        </w:numPr>
+      </w:pPr>
+      <w:r>
+        <w:t>« Facebook login » de Facebook</w:t>
+      </w:r>
+    </w:p>
+    <w:p>
+      <w:pPr>
+        <w:pStyle w:val="Titre3"/>
+      </w:pPr>
+      <w:r>
+        <w:t>Protection mineurs</w:t>
+      </w:r>
+    </w:p>
+    <w:p>
+      <w:r>
+        <w:t xml:space="preserve">Lors de l’ajout de nouveaux « </w:t>
+      </w:r>
+      <w:proofErr w:type="spellStart"/>
+      <w:r>
+        <w:t>Cosplayers</w:t>
+      </w:r>
+      <w:proofErr w:type="spellEnd"/>
+      <w:r>
+        <w:t xml:space="preserve"> », l’utilisateur doit pouvoir mentionner le degré de violence ou de nudité.</w:t>
+      </w:r>
+    </w:p>
+    <w:p>
+      <w:r>
+        <w:t>En fonction de l’âge de l’utilisateur, le contenu sera ainsi filtré.</w:t>
+      </w:r>
+    </w:p>
+    <w:p>
+      <w:pPr>
+        <w:pStyle w:val="Titre2"/>
+      </w:pPr>
+      <w:r>
+        <w:lastRenderedPageBreak/>
+        <w:t>Définition de l’audience</w:t>
+      </w:r>
+    </w:p>
+    <w:p>
+      <w:r>
+        <w:t xml:space="preserve">Les personnes qui seraient potentiellement intéressées par cette plateforme seraient principalement des </w:t>
+      </w:r>
+      <w:proofErr w:type="spellStart"/>
+      <w:r>
+        <w:t>cosplayers</w:t>
+      </w:r>
+      <w:proofErr w:type="spellEnd"/>
+      <w:r>
+        <w:t>. Il pourrait également intéresser des personnes qui sont simplement passionné par l’univers en lui-même. La plateforme étant ouverte à tous, ils peuvent consulter les profils librement.</w:t>
       </w:r>
     </w:p>
     <w:p>
@@ -3695,8 +3948,68 @@
       <w:bookmarkEnd w:id="11"/>
     </w:p>
     <w:p>
+      <w:pPr>
+        <w:pStyle w:val="Titre3"/>
+      </w:pPr>
+      <w:r>
+        <w:t>Architecture de site web</w:t>
+      </w:r>
+    </w:p>
+    <w:p>
       <w:r>
         <w:t>Bla</w:t>
+      </w:r>
+    </w:p>
+    <w:p>
+      <w:pPr>
+        <w:pStyle w:val="Titre3"/>
+      </w:pPr>
+      <w:r>
+        <w:t>Environnement de travail</w:t>
+      </w:r>
+    </w:p>
+    <w:p>
+      <w:pPr>
+        <w:pStyle w:val="Paragraphedeliste"/>
+        <w:numPr>
+          <w:ilvl w:val="0"/>
+          <w:numId w:val="11"/>
+        </w:numPr>
+      </w:pPr>
+      <w:r>
+        <w:t xml:space="preserve">Ordinateur de bureau sous Windows 7 </w:t>
+      </w:r>
+    </w:p>
+    <w:p>
+      <w:pPr>
+        <w:pStyle w:val="Paragraphedeliste"/>
+        <w:numPr>
+          <w:ilvl w:val="0"/>
+          <w:numId w:val="11"/>
+        </w:numPr>
+      </w:pPr>
+      <w:r>
+        <w:t xml:space="preserve">L’environnement de développement choisit es </w:t>
+      </w:r>
+      <w:proofErr w:type="spellStart"/>
+      <w:r>
+        <w:t>Php</w:t>
+      </w:r>
+      <w:proofErr w:type="spellEnd"/>
+      <w:r>
+        <w:t xml:space="preserve"> Storm</w:t>
+      </w:r>
+    </w:p>
+    <w:p>
+      <w:pPr>
+        <w:pStyle w:val="Paragraphedeliste"/>
+        <w:numPr>
+          <w:ilvl w:val="0"/>
+          <w:numId w:val="11"/>
+        </w:numPr>
+      </w:pPr>
+      <w:r>
+        <w:t>Le navigateur de test sera principalement Google Chrome ainsi qu’Opéra</w:t>
       </w:r>
     </w:p>
     <w:p>
@@ -3775,7 +4088,6 @@
       </w:pPr>
       <w:bookmarkStart w:id="17" w:name="_Toc513645575"/>
       <w:r>
-        <w:lastRenderedPageBreak/>
         <w:t>Conclusion</w:t>
       </w:r>
       <w:bookmarkEnd w:id="17"/>
@@ -3791,6 +4103,7 @@
       </w:pPr>
       <w:bookmarkStart w:id="18" w:name="_Toc513645576"/>
       <w:r>
+        <w:lastRenderedPageBreak/>
         <w:t>Annexes</w:t>
       </w:r>
       <w:bookmarkEnd w:id="18"/>
@@ -3903,10 +4216,10 @@
             <wp:anchor distT="0" distB="0" distL="114300" distR="114300" simplePos="0" relativeHeight="251698176" behindDoc="0" locked="0" layoutInCell="1" allowOverlap="1" wp14:editId="77731217">
               <wp:simplePos x="0" y="0"/>
               <wp:positionH relativeFrom="margin">
-                <wp:posOffset>5861641</wp:posOffset>
+                <wp:posOffset>5884801</wp:posOffset>
               </wp:positionH>
               <wp:positionV relativeFrom="margin">
-                <wp:posOffset>9063606</wp:posOffset>
+                <wp:posOffset>9134607</wp:posOffset>
               </wp:positionV>
               <wp:extent cx="382772" cy="371992"/>
               <wp:effectExtent l="0" t="0" r="0" b="9525"/>
@@ -4001,7 +4314,7 @@
                               <w:sz w:val="36"/>
                               <w:lang w:val="fr-FR"/>
                             </w:rPr>
-                            <w:t>3</w:t>
+                            <w:t>7</w:t>
                           </w:r>
                           <w:r>
                             <w:rPr>
@@ -4036,7 +4349,7 @@
               <v:stroke joinstyle="miter"/>
               <v:path gradientshapeok="t" o:connecttype="rect"/>
             </v:shapetype>
-            <v:shape id="Zone de texte 6" o:spid="_x0000_s1032" type="#_x0000_t202" style="position:absolute;left:0;text-align:left;margin-left:461.55pt;margin-top:713.65pt;width:30.15pt;height:29.3pt;z-index:251698176;visibility:visible;mso-wrap-style:square;mso-width-percent:0;mso-height-percent:0;mso-wrap-distance-left:9pt;mso-wrap-distance-top:0;mso-wrap-distance-right:9pt;mso-wrap-distance-bottom:0;mso-position-horizontal:absolute;mso-position-horizontal-relative:margin;mso-position-vertical:absolute;mso-position-vertical-relative:margin;mso-width-percent:0;mso-height-percent:0;mso-width-relative:page;mso-height-relative:page;v-text-anchor:top" o:gfxdata="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" filled="f" stroked="f">
+            <v:shape id="Zone de texte 6" o:spid="_x0000_s1032" type="#_x0000_t202" style="position:absolute;left:0;text-align:left;margin-left:463.35pt;margin-top:719.25pt;width:30.15pt;height:29.3pt;z-index:251698176;visibility:visible;mso-wrap-style:square;mso-width-percent:0;mso-height-percent:0;mso-wrap-distance-left:9pt;mso-wrap-distance-top:0;mso-wrap-distance-right:9pt;mso-wrap-distance-bottom:0;mso-position-horizontal:absolute;mso-position-horizontal-relative:margin;mso-position-vertical:absolute;mso-position-vertical-relative:margin;mso-width-percent:0;mso-height-percent:0;mso-width-relative:page;mso-height-relative:page;v-text-anchor:top" o:gfxdata="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" filled="f" stroked="f">
               <v:textbox>
                 <w:txbxContent>
                   <w:p>
@@ -4085,7 +4398,7 @@
                         <w:sz w:val="36"/>
                         <w:lang w:val="fr-FR"/>
                       </w:rPr>
-                      <w:t>3</w:t>
+                      <w:t>7</w:t>
                     </w:r>
                     <w:r>
                       <w:rPr>
@@ -5121,10 +5434,10 @@
             <wp:anchor distT="0" distB="0" distL="114300" distR="114300" simplePos="0" relativeHeight="251731968" behindDoc="0" locked="0" layoutInCell="1" allowOverlap="1" wp14:editId="77731217">
               <wp:simplePos x="0" y="0"/>
               <wp:positionH relativeFrom="margin">
-                <wp:posOffset>5786150</wp:posOffset>
+                <wp:posOffset>5809870</wp:posOffset>
               </wp:positionH>
               <wp:positionV relativeFrom="margin">
-                <wp:posOffset>8996680</wp:posOffset>
+                <wp:posOffset>9091682</wp:posOffset>
               </wp:positionV>
               <wp:extent cx="457200" cy="473149"/>
               <wp:effectExtent l="0" t="0" r="0" b="3175"/>
@@ -5254,7 +5567,7 @@
               <v:stroke joinstyle="miter"/>
               <v:path gradientshapeok="t" o:connecttype="rect"/>
             </v:shapetype>
-            <v:shape id="_x0000_s1040" type="#_x0000_t202" style="position:absolute;left:0;text-align:left;margin-left:455.6pt;margin-top:708.4pt;width:36pt;height:37.25pt;z-index:251731968;visibility:visible;mso-wrap-style:square;mso-width-percent:0;mso-height-percent:0;mso-wrap-distance-left:9pt;mso-wrap-distance-top:0;mso-wrap-distance-right:9pt;mso-wrap-distance-bottom:0;mso-position-horizontal:absolute;mso-position-horizontal-relative:margin;mso-position-vertical:absolute;mso-position-vertical-relative:margin;mso-width-percent:0;mso-height-percent:0;mso-width-relative:page;mso-height-relative:page;v-text-anchor:top" o:gfxdata="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" filled="f" stroked="f">
+            <v:shape id="_x0000_s1040" type="#_x0000_t202" style="position:absolute;left:0;text-align:left;margin-left:457.45pt;margin-top:715.9pt;width:36pt;height:37.25pt;z-index:251731968;visibility:visible;mso-wrap-style:square;mso-width-percent:0;mso-height-percent:0;mso-wrap-distance-left:9pt;mso-wrap-distance-top:0;mso-wrap-distance-right:9pt;mso-wrap-distance-bottom:0;mso-position-horizontal:absolute;mso-position-horizontal-relative:margin;mso-position-vertical:absolute;mso-position-vertical-relative:margin;mso-width-percent:0;mso-height-percent:0;mso-width-relative:page;mso-height-relative:page;v-text-anchor:top" o:gfxdata="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" filled="f" stroked="f">
               <v:textbox>
                 <w:txbxContent>
                   <w:p>
@@ -5844,7 +6157,7 @@
                             <w:rPr>
                               <w:noProof/>
                             </w:rPr>
-                            <w:t>16/05/2018</w:t>
+                            <w:t>18/05/2018</w:t>
                           </w:r>
                           <w:r>
                             <w:fldChar w:fldCharType="end"/>
@@ -5905,7 +6218,7 @@
                       <w:rPr>
                         <w:noProof/>
                       </w:rPr>
-                      <w:t>16/05/2018</w:t>
+                      <w:t>18/05/2018</w:t>
                     </w:r>
                     <w:r>
                       <w:fldChar w:fldCharType="end"/>
@@ -6209,7 +6522,7 @@
                             <w:rPr>
                               <w:noProof/>
                             </w:rPr>
-                            <w:t>16/05/2018</w:t>
+                            <w:t>18/05/2018</w:t>
                           </w:r>
                           <w:r>
                             <w:fldChar w:fldCharType="end"/>
@@ -6270,7 +6583,7 @@
                       <w:rPr>
                         <w:noProof/>
                       </w:rPr>
-                      <w:t>16/05/2018</w:t>
+                      <w:t>18/05/2018</w:t>
                     </w:r>
                     <w:r>
                       <w:fldChar w:fldCharType="end"/>
@@ -6656,7 +6969,7 @@
                             <w:rPr>
                               <w:noProof/>
                             </w:rPr>
-                            <w:t>16/05/2018</w:t>
+                            <w:t>18/05/2018</w:t>
                           </w:r>
                           <w:r>
                             <w:fldChar w:fldCharType="end"/>
@@ -6717,7 +7030,7 @@
                       <w:rPr>
                         <w:noProof/>
                       </w:rPr>
-                      <w:t>16/05/2018</w:t>
+                      <w:t>18/05/2018</w:t>
                     </w:r>
                     <w:r>
                       <w:fldChar w:fldCharType="end"/>
@@ -7003,7 +7316,7 @@
                             <w:rPr>
                               <w:noProof/>
                             </w:rPr>
-                            <w:t>16/05/2018</w:t>
+                            <w:t>18/05/2018</w:t>
                           </w:r>
                           <w:r>
                             <w:fldChar w:fldCharType="end"/>
@@ -7064,7 +7377,7 @@
                       <w:rPr>
                         <w:noProof/>
                       </w:rPr>
-                      <w:t>16/05/2018</w:t>
+                      <w:t>18/05/2018</w:t>
                     </w:r>
                     <w:r>
                       <w:fldChar w:fldCharType="end"/>
@@ -7387,7 +7700,7 @@
         <v:path o:extrusionok="f" gradientshapeok="t" o:connecttype="rect"/>
         <o:lock v:ext="edit" aspectratio="t"/>
       </v:shapetype>
-      <v:shape id="_x0000_i1036" type="#_x0000_t75" style="width:30.15pt;height:30.05pt;visibility:visible;mso-wrap-style:square" o:bullet="t">
+      <v:shape id="_x0000_i1029" type="#_x0000_t75" style="width:30.15pt;height:30.05pt;visibility:visible;mso-wrap-style:square" o:bullet="t">
         <v:imagedata r:id="rId1" o:title=""/>
       </v:shape>
     </w:pict>
@@ -7444,6 +7757,119 @@
     </w:lvl>
   </w:abstractNum>
   <w:abstractNum w:abstractNumId="1" w15:restartNumberingAfterBreak="0">
+    <w:nsid w:val="0294192F"/>
+    <w:multiLevelType w:val="hybridMultilevel"/>
+    <w:tmpl w:val="B6902154"/>
+    <w:lvl w:ilvl="0" w:tplc="100C0001">
+      <w:start w:val="1"/>
+      <w:numFmt w:val="bullet"/>
+      <w:lvlText w:val=""/>
+      <w:lvlJc w:val="left"/>
+      <w:pPr>
+        <w:ind w:left="720" w:hanging="360"/>
+      </w:pPr>
+      <w:rPr>
+        <w:rFonts w:ascii="Symbol" w:hAnsi="Symbol" w:hint="default"/>
+      </w:rPr>
+    </w:lvl>
+    <w:lvl w:ilvl="1" w:tplc="100C0003" w:tentative="1">
+      <w:start w:val="1"/>
+      <w:numFmt w:val="bullet"/>
+      <w:lvlText w:val="o"/>
+      <w:lvlJc w:val="left"/>
+      <w:pPr>
+        <w:ind w:left="1440" w:hanging="360"/>
+      </w:pPr>
+      <w:rPr>
+        <w:rFonts w:ascii="Courier New" w:hAnsi="Courier New" w:cs="Courier New" w:hint="default"/>
+      </w:rPr>
+    </w:lvl>
+    <w:lvl w:ilvl="2" w:tplc="100C0005" w:tentative="1">
+      <w:start w:val="1"/>
+      <w:numFmt w:val="bullet"/>
+      <w:lvlText w:val=""/>
+      <w:lvlJc w:val="left"/>
+      <w:pPr>
+        <w:ind w:left="2160" w:hanging="360"/>
+      </w:pPr>
+      <w:rPr>
+        <w:rFonts w:ascii="Wingdings" w:hAnsi="Wingdings" w:hint="default"/>
+      </w:rPr>
+    </w:lvl>
+    <w:lvl w:ilvl="3" w:tplc="100C0001" w:tentative="1">
+      <w:start w:val="1"/>
+      <w:numFmt w:val="bullet"/>
+      <w:lvlText w:val=""/>
+      <w:lvlJc w:val="left"/>
+      <w:pPr>
+        <w:ind w:left="2880" w:hanging="360"/>
+      </w:pPr>
+      <w:rPr>
+        <w:rFonts w:ascii="Symbol" w:hAnsi="Symbol" w:hint="default"/>
+      </w:rPr>
+    </w:lvl>
+    <w:lvl w:ilvl="4" w:tplc="100C0003" w:tentative="1">
+      <w:start w:val="1"/>
+      <w:numFmt w:val="bullet"/>
+      <w:lvlText w:val="o"/>
+      <w:lvlJc w:val="left"/>
+      <w:pPr>
+        <w:ind w:left="3600" w:hanging="360"/>
+      </w:pPr>
+      <w:rPr>
+        <w:rFonts w:ascii="Courier New" w:hAnsi="Courier New" w:cs="Courier New" w:hint="default"/>
+      </w:rPr>
+    </w:lvl>
+    <w:lvl w:ilvl="5" w:tplc="100C0005" w:tentative="1">
+      <w:start w:val="1"/>
+      <w:numFmt w:val="bullet"/>
+      <w:lvlText w:val=""/>
+      <w:lvlJc w:val="left"/>
+      <w:pPr>
+        <w:ind w:left="4320" w:hanging="360"/>
+      </w:pPr>
+      <w:rPr>
+        <w:rFonts w:ascii="Wingdings" w:hAnsi="Wingdings" w:hint="default"/>
+      </w:rPr>
+    </w:lvl>
+    <w:lvl w:ilvl="6" w:tplc="100C0001" w:tentative="1">
+      <w:start w:val="1"/>
+      <w:numFmt w:val="bullet"/>
+      <w:lvlText w:val=""/>
+      <w:lvlJc w:val="left"/>
+      <w:pPr>
+        <w:ind w:left="5040" w:hanging="360"/>
+      </w:pPr>
+      <w:rPr>
+        <w:rFonts w:ascii="Symbol" w:hAnsi="Symbol" w:hint="default"/>
+      </w:rPr>
+    </w:lvl>
+    <w:lvl w:ilvl="7" w:tplc="100C0003" w:tentative="1">
+      <w:start w:val="1"/>
+      <w:numFmt w:val="bullet"/>
+      <w:lvlText w:val="o"/>
+      <w:lvlJc w:val="left"/>
+      <w:pPr>
+        <w:ind w:left="5760" w:hanging="360"/>
+      </w:pPr>
+      <w:rPr>
+        <w:rFonts w:ascii="Courier New" w:hAnsi="Courier New" w:cs="Courier New" w:hint="default"/>
+      </w:rPr>
+    </w:lvl>
+    <w:lvl w:ilvl="8" w:tplc="100C0005" w:tentative="1">
+      <w:start w:val="1"/>
+      <w:numFmt w:val="bullet"/>
+      <w:lvlText w:val=""/>
+      <w:lvlJc w:val="left"/>
+      <w:pPr>
+        <w:ind w:left="6480" w:hanging="360"/>
+      </w:pPr>
+      <w:rPr>
+        <w:rFonts w:ascii="Wingdings" w:hAnsi="Wingdings" w:hint="default"/>
+      </w:rPr>
+    </w:lvl>
+  </w:abstractNum>
+  <w:abstractNum w:abstractNumId="2" w15:restartNumberingAfterBreak="0">
     <w:nsid w:val="0D9E0F27"/>
     <w:multiLevelType w:val="multilevel"/>
     <w:tmpl w:val="4D74BB9E"/>
@@ -7538,7 +7964,7 @@
       </w:pPr>
     </w:lvl>
   </w:abstractNum>
-  <w:abstractNum w:abstractNumId="2" w15:restartNumberingAfterBreak="0">
+  <w:abstractNum w:abstractNumId="3" w15:restartNumberingAfterBreak="0">
     <w:nsid w:val="1003007E"/>
     <w:multiLevelType w:val="hybridMultilevel"/>
     <w:tmpl w:val="634CBE22"/>
@@ -7651,7 +8077,120 @@
       </w:rPr>
     </w:lvl>
   </w:abstractNum>
-  <w:abstractNum w:abstractNumId="3" w15:restartNumberingAfterBreak="0">
+  <w:abstractNum w:abstractNumId="4" w15:restartNumberingAfterBreak="0">
+    <w:nsid w:val="230A7F36"/>
+    <w:multiLevelType w:val="hybridMultilevel"/>
+    <w:tmpl w:val="26BED260"/>
+    <w:lvl w:ilvl="0" w:tplc="100C0001">
+      <w:start w:val="1"/>
+      <w:numFmt w:val="bullet"/>
+      <w:lvlText w:val=""/>
+      <w:lvlJc w:val="left"/>
+      <w:pPr>
+        <w:ind w:left="720" w:hanging="360"/>
+      </w:pPr>
+      <w:rPr>
+        <w:rFonts w:ascii="Symbol" w:hAnsi="Symbol" w:hint="default"/>
+      </w:rPr>
+    </w:lvl>
+    <w:lvl w:ilvl="1" w:tplc="100C0003" w:tentative="1">
+      <w:start w:val="1"/>
+      <w:numFmt w:val="bullet"/>
+      <w:lvlText w:val="o"/>
+      <w:lvlJc w:val="left"/>
+      <w:pPr>
+        <w:ind w:left="1440" w:hanging="360"/>
+      </w:pPr>
+      <w:rPr>
+        <w:rFonts w:ascii="Courier New" w:hAnsi="Courier New" w:cs="Courier New" w:hint="default"/>
+      </w:rPr>
+    </w:lvl>
+    <w:lvl w:ilvl="2" w:tplc="100C0005" w:tentative="1">
+      <w:start w:val="1"/>
+      <w:numFmt w:val="bullet"/>
+      <w:lvlText w:val=""/>
+      <w:lvlJc w:val="left"/>
+      <w:pPr>
+        <w:ind w:left="2160" w:hanging="360"/>
+      </w:pPr>
+      <w:rPr>
+        <w:rFonts w:ascii="Wingdings" w:hAnsi="Wingdings" w:hint="default"/>
+      </w:rPr>
+    </w:lvl>
+    <w:lvl w:ilvl="3" w:tplc="100C0001" w:tentative="1">
+      <w:start w:val="1"/>
+      <w:numFmt w:val="bullet"/>
+      <w:lvlText w:val=""/>
+      <w:lvlJc w:val="left"/>
+      <w:pPr>
+        <w:ind w:left="2880" w:hanging="360"/>
+      </w:pPr>
+      <w:rPr>
+        <w:rFonts w:ascii="Symbol" w:hAnsi="Symbol" w:hint="default"/>
+      </w:rPr>
+    </w:lvl>
+    <w:lvl w:ilvl="4" w:tplc="100C0003" w:tentative="1">
+      <w:start w:val="1"/>
+      <w:numFmt w:val="bullet"/>
+      <w:lvlText w:val="o"/>
+      <w:lvlJc w:val="left"/>
+      <w:pPr>
+        <w:ind w:left="3600" w:hanging="360"/>
+      </w:pPr>
+      <w:rPr>
+        <w:rFonts w:ascii="Courier New" w:hAnsi="Courier New" w:cs="Courier New" w:hint="default"/>
+      </w:rPr>
+    </w:lvl>
+    <w:lvl w:ilvl="5" w:tplc="100C0005" w:tentative="1">
+      <w:start w:val="1"/>
+      <w:numFmt w:val="bullet"/>
+      <w:lvlText w:val=""/>
+      <w:lvlJc w:val="left"/>
+      <w:pPr>
+        <w:ind w:left="4320" w:hanging="360"/>
+      </w:pPr>
+      <w:rPr>
+        <w:rFonts w:ascii="Wingdings" w:hAnsi="Wingdings" w:hint="default"/>
+      </w:rPr>
+    </w:lvl>
+    <w:lvl w:ilvl="6" w:tplc="100C0001" w:tentative="1">
+      <w:start w:val="1"/>
+      <w:numFmt w:val="bullet"/>
+      <w:lvlText w:val=""/>
+      <w:lvlJc w:val="left"/>
+      <w:pPr>
+        <w:ind w:left="5040" w:hanging="360"/>
+      </w:pPr>
+      <w:rPr>
+        <w:rFonts w:ascii="Symbol" w:hAnsi="Symbol" w:hint="default"/>
+      </w:rPr>
+    </w:lvl>
+    <w:lvl w:ilvl="7" w:tplc="100C0003" w:tentative="1">
+      <w:start w:val="1"/>
+      <w:numFmt w:val="bullet"/>
+      <w:lvlText w:val="o"/>
+      <w:lvlJc w:val="left"/>
+      <w:pPr>
+        <w:ind w:left="5760" w:hanging="360"/>
+      </w:pPr>
+      <w:rPr>
+        <w:rFonts w:ascii="Courier New" w:hAnsi="Courier New" w:cs="Courier New" w:hint="default"/>
+      </w:rPr>
+    </w:lvl>
+    <w:lvl w:ilvl="8" w:tplc="100C0005" w:tentative="1">
+      <w:start w:val="1"/>
+      <w:numFmt w:val="bullet"/>
+      <w:lvlText w:val=""/>
+      <w:lvlJc w:val="left"/>
+      <w:pPr>
+        <w:ind w:left="6480" w:hanging="360"/>
+      </w:pPr>
+      <w:rPr>
+        <w:rFonts w:ascii="Wingdings" w:hAnsi="Wingdings" w:hint="default"/>
+      </w:rPr>
+    </w:lvl>
+  </w:abstractNum>
+  <w:abstractNum w:abstractNumId="5" w15:restartNumberingAfterBreak="0">
     <w:nsid w:val="2A795A53"/>
     <w:multiLevelType w:val="hybridMultilevel"/>
     <w:tmpl w:val="51C2B0AF"/>
@@ -7702,7 +8241,7 @@
       <w:lvlJc w:val="left"/>
     </w:lvl>
   </w:abstractNum>
-  <w:abstractNum w:abstractNumId="4" w15:restartNumberingAfterBreak="0">
+  <w:abstractNum w:abstractNumId="6" w15:restartNumberingAfterBreak="0">
     <w:nsid w:val="2DA67689"/>
     <w:multiLevelType w:val="hybridMultilevel"/>
     <w:tmpl w:val="60B683BC"/>
@@ -7815,7 +8354,7 @@
       </w:rPr>
     </w:lvl>
   </w:abstractNum>
-  <w:abstractNum w:abstractNumId="5" w15:restartNumberingAfterBreak="0">
+  <w:abstractNum w:abstractNumId="7" w15:restartNumberingAfterBreak="0">
     <w:nsid w:val="5C19B108"/>
     <w:multiLevelType w:val="hybridMultilevel"/>
     <w:tmpl w:val="68289E65"/>
@@ -7866,7 +8405,7 @@
       <w:lvlJc w:val="left"/>
     </w:lvl>
   </w:abstractNum>
-  <w:abstractNum w:abstractNumId="6" w15:restartNumberingAfterBreak="0">
+  <w:abstractNum w:abstractNumId="8" w15:restartNumberingAfterBreak="0">
     <w:nsid w:val="5FB7D9A6"/>
     <w:multiLevelType w:val="hybridMultilevel"/>
     <w:tmpl w:val="5860355B"/>
@@ -7917,7 +8456,7 @@
       <w:lvlJc w:val="left"/>
     </w:lvl>
   </w:abstractNum>
-  <w:abstractNum w:abstractNumId="7" w15:restartNumberingAfterBreak="0">
+  <w:abstractNum w:abstractNumId="9" w15:restartNumberingAfterBreak="0">
     <w:nsid w:val="7B23529D"/>
     <w:multiLevelType w:val="hybridMultilevel"/>
     <w:tmpl w:val="3B28F5BA"/>
@@ -8030,29 +8569,151 @@
       </w:rPr>
     </w:lvl>
   </w:abstractNum>
+  <w:abstractNum w:abstractNumId="10" w15:restartNumberingAfterBreak="0">
+    <w:nsid w:val="7DD40189"/>
+    <w:multiLevelType w:val="hybridMultilevel"/>
+    <w:tmpl w:val="306E5CAC"/>
+    <w:lvl w:ilvl="0" w:tplc="100C0001">
+      <w:start w:val="1"/>
+      <w:numFmt w:val="bullet"/>
+      <w:lvlText w:val=""/>
+      <w:lvlJc w:val="left"/>
+      <w:pPr>
+        <w:ind w:left="720" w:hanging="360"/>
+      </w:pPr>
+      <w:rPr>
+        <w:rFonts w:ascii="Symbol" w:hAnsi="Symbol" w:hint="default"/>
+      </w:rPr>
+    </w:lvl>
+    <w:lvl w:ilvl="1" w:tplc="100C0003" w:tentative="1">
+      <w:start w:val="1"/>
+      <w:numFmt w:val="bullet"/>
+      <w:lvlText w:val="o"/>
+      <w:lvlJc w:val="left"/>
+      <w:pPr>
+        <w:ind w:left="1440" w:hanging="360"/>
+      </w:pPr>
+      <w:rPr>
+        <w:rFonts w:ascii="Courier New" w:hAnsi="Courier New" w:cs="Courier New" w:hint="default"/>
+      </w:rPr>
+    </w:lvl>
+    <w:lvl w:ilvl="2" w:tplc="100C0005" w:tentative="1">
+      <w:start w:val="1"/>
+      <w:numFmt w:val="bullet"/>
+      <w:lvlText w:val=""/>
+      <w:lvlJc w:val="left"/>
+      <w:pPr>
+        <w:ind w:left="2160" w:hanging="360"/>
+      </w:pPr>
+      <w:rPr>
+        <w:rFonts w:ascii="Wingdings" w:hAnsi="Wingdings" w:hint="default"/>
+      </w:rPr>
+    </w:lvl>
+    <w:lvl w:ilvl="3" w:tplc="100C0001" w:tentative="1">
+      <w:start w:val="1"/>
+      <w:numFmt w:val="bullet"/>
+      <w:lvlText w:val=""/>
+      <w:lvlJc w:val="left"/>
+      <w:pPr>
+        <w:ind w:left="2880" w:hanging="360"/>
+      </w:pPr>
+      <w:rPr>
+        <w:rFonts w:ascii="Symbol" w:hAnsi="Symbol" w:hint="default"/>
+      </w:rPr>
+    </w:lvl>
+    <w:lvl w:ilvl="4" w:tplc="100C0003" w:tentative="1">
+      <w:start w:val="1"/>
+      <w:numFmt w:val="bullet"/>
+      <w:lvlText w:val="o"/>
+      <w:lvlJc w:val="left"/>
+      <w:pPr>
+        <w:ind w:left="3600" w:hanging="360"/>
+      </w:pPr>
+      <w:rPr>
+        <w:rFonts w:ascii="Courier New" w:hAnsi="Courier New" w:cs="Courier New" w:hint="default"/>
+      </w:rPr>
+    </w:lvl>
+    <w:lvl w:ilvl="5" w:tplc="100C0005" w:tentative="1">
+      <w:start w:val="1"/>
+      <w:numFmt w:val="bullet"/>
+      <w:lvlText w:val=""/>
+      <w:lvlJc w:val="left"/>
+      <w:pPr>
+        <w:ind w:left="4320" w:hanging="360"/>
+      </w:pPr>
+      <w:rPr>
+        <w:rFonts w:ascii="Wingdings" w:hAnsi="Wingdings" w:hint="default"/>
+      </w:rPr>
+    </w:lvl>
+    <w:lvl w:ilvl="6" w:tplc="100C0001" w:tentative="1">
+      <w:start w:val="1"/>
+      <w:numFmt w:val="bullet"/>
+      <w:lvlText w:val=""/>
+      <w:lvlJc w:val="left"/>
+      <w:pPr>
+        <w:ind w:left="5040" w:hanging="360"/>
+      </w:pPr>
+      <w:rPr>
+        <w:rFonts w:ascii="Symbol" w:hAnsi="Symbol" w:hint="default"/>
+      </w:rPr>
+    </w:lvl>
+    <w:lvl w:ilvl="7" w:tplc="100C0003" w:tentative="1">
+      <w:start w:val="1"/>
+      <w:numFmt w:val="bullet"/>
+      <w:lvlText w:val="o"/>
+      <w:lvlJc w:val="left"/>
+      <w:pPr>
+        <w:ind w:left="5760" w:hanging="360"/>
+      </w:pPr>
+      <w:rPr>
+        <w:rFonts w:ascii="Courier New" w:hAnsi="Courier New" w:cs="Courier New" w:hint="default"/>
+      </w:rPr>
+    </w:lvl>
+    <w:lvl w:ilvl="8" w:tplc="100C0005" w:tentative="1">
+      <w:start w:val="1"/>
+      <w:numFmt w:val="bullet"/>
+      <w:lvlText w:val=""/>
+      <w:lvlJc w:val="left"/>
+      <w:pPr>
+        <w:ind w:left="6480" w:hanging="360"/>
+      </w:pPr>
+      <w:rPr>
+        <w:rFonts w:ascii="Wingdings" w:hAnsi="Wingdings" w:hint="default"/>
+      </w:rPr>
+    </w:lvl>
+  </w:abstractNum>
   <w:num w:numId="1">
-    <w:abstractNumId w:val="1"/>
+    <w:abstractNumId w:val="2"/>
   </w:num>
   <w:num w:numId="2">
-    <w:abstractNumId w:val="2"/>
+    <w:abstractNumId w:val="3"/>
   </w:num>
   <w:num w:numId="3">
-    <w:abstractNumId w:val="7"/>
+    <w:abstractNumId w:val="9"/>
   </w:num>
   <w:num w:numId="4">
-    <w:abstractNumId w:val="3"/>
+    <w:abstractNumId w:val="5"/>
   </w:num>
   <w:num w:numId="5">
-    <w:abstractNumId w:val="6"/>
+    <w:abstractNumId w:val="8"/>
   </w:num>
   <w:num w:numId="6">
     <w:abstractNumId w:val="0"/>
   </w:num>
   <w:num w:numId="7">
-    <w:abstractNumId w:val="5"/>
+    <w:abstractNumId w:val="7"/>
   </w:num>
   <w:num w:numId="8">
+    <w:abstractNumId w:val="6"/>
+  </w:num>
+  <w:num w:numId="9">
     <w:abstractNumId w:val="4"/>
+  </w:num>
+  <w:num w:numId="10">
+    <w:abstractNumId w:val="1"/>
+  </w:num>
+  <w:num w:numId="11">
+    <w:abstractNumId w:val="10"/>
   </w:num>
 </w:numbering>
 </file>
@@ -8702,6 +9363,7 @@
   <w:style w:type="character" w:default="1" w:styleId="Policepardfaut">
     <w:name w:val="Default Paragraph Font"/>
     <w:uiPriority w:val="1"/>
+    <w:semiHidden/>
     <w:unhideWhenUsed/>
   </w:style>
   <w:style w:type="table" w:default="1" w:styleId="TableauNormal">
@@ -9535,7 +10197,7 @@
 </file>
 
 <file path=customXml/itemProps2.xml><?xml version="1.0" encoding="utf-8"?>
-<ds:datastoreItem xmlns:ds="http://schemas.openxmlformats.org/officeDocument/2006/customXml" ds:itemID="{B327FE66-DAFA-4F19-BF36-E2AD761F1C33}">
+<ds:datastoreItem xmlns:ds="http://schemas.openxmlformats.org/officeDocument/2006/customXml" ds:itemID="{61D0119C-FA95-4E38-B119-56A54C74A709}">
   <ds:schemaRefs>
     <ds:schemaRef ds:uri="http://schemas.openxmlformats.org/officeDocument/2006/bibliography"/>
   </ds:schemaRefs>

</xml_diff>